<commit_message>
FO en TO aanpassingen
</commit_message>
<xml_diff>
--- a/FO bubble trouble.docx
+++ b/FO bubble trouble.docx
@@ -74,8 +74,8 @@
         <w:br w:type="page"/>
       </w:r>
     </w:p>
-    <w:bookmarkStart w:id="1" w:name="_Toc35522469" w:displacedByCustomXml="next"/>
-    <w:bookmarkStart w:id="2" w:name="_Toc35617033" w:displacedByCustomXml="next"/>
+    <w:bookmarkStart w:id="1" w:name="_Toc35617033" w:displacedByCustomXml="next"/>
+    <w:bookmarkStart w:id="2" w:name="_Toc35522469" w:displacedByCustomXml="next"/>
     <w:sdt>
       <w:sdtPr>
         <w:rPr>
@@ -2432,7 +2432,21 @@
         <w:rPr>
           <w:lang w:val="nl-NL"/>
         </w:rPr>
-        <w:t>Alle zelfgebouwde publieke methoden en zelf toegevoegde publieke attributen zijn voorzien van documentatie (bij voorkeur met Javadoc, zie bijv. </w:t>
+        <w:t xml:space="preserve">Alle zelfgebouwde publieke methoden en zelf toegevoegde publieke attributen zijn voorzien van documentatie (bij voorkeur met </w:t>
+      </w:r>
+      <w:proofErr w:type="spellStart"/>
+      <w:r>
+        <w:rPr>
+          <w:lang w:val="nl-NL"/>
+        </w:rPr>
+        <w:t>Javadoc</w:t>
+      </w:r>
+      <w:proofErr w:type="spellEnd"/>
+      <w:r>
+        <w:rPr>
+          <w:lang w:val="nl-NL"/>
+        </w:rPr>
+        <w:t>, zie bijv. </w:t>
       </w:r>
       <w:hyperlink r:id="rId8" w:history="1">
         <w:r>
@@ -2464,7 +2478,21 @@
         <w:rPr>
           <w:lang w:val="nl-NL"/>
         </w:rPr>
-        <w:t>Er moet documentatie gegenereerd worden met behulp van een generator uit de Javadoc. Zie Technisch ontwerpdocument voor meer informatie.</w:t>
+        <w:t xml:space="preserve">Er moet documentatie gegenereerd worden met behulp van een generator uit de </w:t>
+      </w:r>
+      <w:proofErr w:type="spellStart"/>
+      <w:r>
+        <w:rPr>
+          <w:lang w:val="nl-NL"/>
+        </w:rPr>
+        <w:t>Javadoc</w:t>
+      </w:r>
+      <w:proofErr w:type="spellEnd"/>
+      <w:r>
+        <w:rPr>
+          <w:lang w:val="nl-NL"/>
+        </w:rPr>
+        <w:t>. Zie Technisch ontwerpdocument voor meer informatie.</w:t>
       </w:r>
     </w:p>
     <w:p>
@@ -2498,7 +2526,21 @@
         <w:rPr>
           <w:lang w:val="nl-NL"/>
         </w:rPr>
-        <w:t>Naast de klassen die wij gebruiken vanuit de GameEngine waar wij gebruik van maken, moeten wij ook 8 klassen zelf ontwikkelen. zie Technisch ontwerpdocument voor meer informatie.</w:t>
+        <w:t xml:space="preserve">Naast de klassen die wij gebruiken vanuit de </w:t>
+      </w:r>
+      <w:proofErr w:type="spellStart"/>
+      <w:r>
+        <w:rPr>
+          <w:lang w:val="nl-NL"/>
+        </w:rPr>
+        <w:t>GameEngine</w:t>
+      </w:r>
+      <w:proofErr w:type="spellEnd"/>
+      <w:r>
+        <w:rPr>
+          <w:lang w:val="nl-NL"/>
+        </w:rPr>
+        <w:t xml:space="preserve"> waar wij gebruik van maken, moeten wij ook 8 klassen zelf ontwikkelen. zie Technisch ontwerpdocument voor meer informatie.</w:t>
       </w:r>
     </w:p>
     <w:p>
@@ -2532,7 +2574,21 @@
         <w:rPr>
           <w:lang w:val="nl-NL"/>
         </w:rPr>
-        <w:t xml:space="preserve">Een soort van een klasse met abstracte methodes erin. Wij moeten 1 interface van de GameEngine in onze spel toepassen. Zie Technisch ontwerpdocument voor meer informatie. </w:t>
+        <w:t xml:space="preserve">Een soort van een klasse met abstracte methodes erin. Wij moeten 1 interface van de </w:t>
+      </w:r>
+      <w:proofErr w:type="spellStart"/>
+      <w:r>
+        <w:rPr>
+          <w:lang w:val="nl-NL"/>
+        </w:rPr>
+        <w:t>GameEngine</w:t>
+      </w:r>
+      <w:proofErr w:type="spellEnd"/>
+      <w:r>
+        <w:rPr>
+          <w:lang w:val="nl-NL"/>
+        </w:rPr>
+        <w:t xml:space="preserve"> in onze spel toepassen. Zie Technisch ontwerpdocument voor meer informatie. </w:t>
       </w:r>
     </w:p>
     <w:p>
@@ -2549,7 +2605,21 @@
         <w:rPr>
           <w:lang w:val="nl-NL"/>
         </w:rPr>
-        <w:t>Er wordt overerving toegepast binnen de zelfgebouwde klasses (dus niet alleen overerven van objecten uit de engine).</w:t>
+        <w:t xml:space="preserve">Er wordt overerving toegepast binnen de zelfgebouwde </w:t>
+      </w:r>
+      <w:proofErr w:type="spellStart"/>
+      <w:r>
+        <w:rPr>
+          <w:lang w:val="nl-NL"/>
+        </w:rPr>
+        <w:t>klasses</w:t>
+      </w:r>
+      <w:proofErr w:type="spellEnd"/>
+      <w:r>
+        <w:rPr>
+          <w:lang w:val="nl-NL"/>
+        </w:rPr>
+        <w:t xml:space="preserve"> (dus niet alleen overerven van objecten uit de engine).</w:t>
       </w:r>
     </w:p>
     <w:p>
@@ -2566,7 +2636,35 @@
         <w:rPr>
           <w:lang w:val="nl-NL"/>
         </w:rPr>
-        <w:t>Er moeten dus child classes erin zitten die methodes van de parent classes kunnen overnemen. Zie Technisch ontwerpdocument voor meer informatie.</w:t>
+        <w:t xml:space="preserve">Er moeten dus </w:t>
+      </w:r>
+      <w:proofErr w:type="spellStart"/>
+      <w:r>
+        <w:rPr>
+          <w:lang w:val="nl-NL"/>
+        </w:rPr>
+        <w:t>child</w:t>
+      </w:r>
+      <w:proofErr w:type="spellEnd"/>
+      <w:r>
+        <w:rPr>
+          <w:lang w:val="nl-NL"/>
+        </w:rPr>
+        <w:t xml:space="preserve"> classes erin zitten die methodes van de </w:t>
+      </w:r>
+      <w:proofErr w:type="spellStart"/>
+      <w:r>
+        <w:rPr>
+          <w:lang w:val="nl-NL"/>
+        </w:rPr>
+        <w:t>parent</w:t>
+      </w:r>
+      <w:proofErr w:type="spellEnd"/>
+      <w:r>
+        <w:rPr>
+          <w:lang w:val="nl-NL"/>
+        </w:rPr>
+        <w:t xml:space="preserve"> classes kunnen overnemen. Zie Technisch ontwerpdocument voor meer informatie.</w:t>
       </w:r>
     </w:p>
     <w:p>
@@ -2614,7 +2712,41 @@
         <w:rPr>
           <w:lang w:val="nl-NL"/>
         </w:rPr>
-        <w:t>Een object moet meerdere vormen kunnen hanteren waardoor klassen flexibel zijn. Zie Technisch ontwerpdocument voor meer informatie.</w:t>
+        <w:t xml:space="preserve">Een object moet meerdere vormen kunnen hanteren waardoor klassen flexibel zijn. Zie </w:t>
+      </w:r>
+      <w:r>
+        <w:rPr>
+          <w:lang w:val="nl-NL"/>
+        </w:rPr>
+        <w:t xml:space="preserve">Hoofdstuk 2.10 – </w:t>
+      </w:r>
+      <w:proofErr w:type="spellStart"/>
+      <w:r>
+        <w:rPr>
+          <w:lang w:val="nl-NL"/>
+        </w:rPr>
+        <w:t>Powerup</w:t>
+      </w:r>
+      <w:proofErr w:type="spellEnd"/>
+      <w:r>
+        <w:rPr>
+          <w:lang w:val="nl-NL"/>
+        </w:rPr>
+        <w:t xml:space="preserve"> in het</w:t>
+      </w:r>
+      <w:r>
+        <w:rPr>
+          <w:lang w:val="nl-NL"/>
+        </w:rPr>
+        <w:t xml:space="preserve"> </w:t>
+      </w:r>
+      <w:bookmarkStart w:id="8" w:name="_GoBack"/>
+      <w:bookmarkEnd w:id="8"/>
+      <w:r>
+        <w:rPr>
+          <w:lang w:val="nl-NL"/>
+        </w:rPr>
+        <w:t>Technisch ontwerpdocument voor meer informatie.</w:t>
       </w:r>
     </w:p>
     <w:p>
@@ -2699,7 +2831,21 @@
         <w:rPr>
           <w:lang w:val="nl-NL"/>
         </w:rPr>
-        <w:t>Geen static variabelen, tenzij daar een goede reden voor is</w:t>
+        <w:t xml:space="preserve">Geen </w:t>
+      </w:r>
+      <w:proofErr w:type="spellStart"/>
+      <w:r>
+        <w:rPr>
+          <w:lang w:val="nl-NL"/>
+        </w:rPr>
+        <w:t>static</w:t>
+      </w:r>
+      <w:proofErr w:type="spellEnd"/>
+      <w:r>
+        <w:rPr>
+          <w:lang w:val="nl-NL"/>
+        </w:rPr>
+        <w:t xml:space="preserve"> variabelen, tenzij daar een goede reden voor is</w:t>
       </w:r>
     </w:p>
     <w:p>
@@ -2716,7 +2862,21 @@
         <w:rPr>
           <w:lang w:val="nl-NL"/>
         </w:rPr>
-        <w:t>Alle studenten uit het groepje begrijpen alle code en kunnen deze tijdens het assesment toelichten.</w:t>
+        <w:t xml:space="preserve">Alle studenten uit het groepje begrijpen alle code en kunnen deze tijdens het </w:t>
+      </w:r>
+      <w:proofErr w:type="spellStart"/>
+      <w:r>
+        <w:rPr>
+          <w:lang w:val="nl-NL"/>
+        </w:rPr>
+        <w:t>assesment</w:t>
+      </w:r>
+      <w:proofErr w:type="spellEnd"/>
+      <w:r>
+        <w:rPr>
+          <w:lang w:val="nl-NL"/>
+        </w:rPr>
+        <w:t xml:space="preserve"> toelichten.</w:t>
       </w:r>
     </w:p>
     <w:p/>
@@ -2760,24 +2920,24 @@
       <w:pPr>
         <w:pStyle w:val="Kop1"/>
       </w:pPr>
-      <w:bookmarkStart w:id="8" w:name="_Toc35617038"/>
+      <w:bookmarkStart w:id="9" w:name="_Toc35617038"/>
       <w:r>
         <w:lastRenderedPageBreak/>
         <w:t>3. Over het spel</w:t>
       </w:r>
-      <w:bookmarkEnd w:id="8"/>
+      <w:bookmarkEnd w:id="9"/>
     </w:p>
     <w:p>
       <w:pPr>
         <w:pStyle w:val="Kop2"/>
       </w:pPr>
-      <w:bookmarkStart w:id="9" w:name="_z1xbz8ndc5yn" w:colFirst="0" w:colLast="0"/>
-      <w:bookmarkStart w:id="10" w:name="_Toc35617039"/>
-      <w:bookmarkEnd w:id="9"/>
+      <w:bookmarkStart w:id="10" w:name="_z1xbz8ndc5yn" w:colFirst="0" w:colLast="0"/>
+      <w:bookmarkStart w:id="11" w:name="_Toc35617039"/>
+      <w:bookmarkEnd w:id="10"/>
       <w:r>
         <w:t>3.1 Inleiding</w:t>
       </w:r>
-      <w:bookmarkEnd w:id="10"/>
+      <w:bookmarkEnd w:id="11"/>
     </w:p>
     <w:p>
       <w:r>
@@ -2788,11 +2948,11 @@
       <w:pPr>
         <w:pStyle w:val="Kop2"/>
       </w:pPr>
-      <w:bookmarkStart w:id="11" w:name="_Toc35617040"/>
+      <w:bookmarkStart w:id="12" w:name="_Toc35617040"/>
       <w:r>
         <w:t>3.2 Wat is Bubble Trouble?</w:t>
       </w:r>
-      <w:bookmarkEnd w:id="11"/>
+      <w:bookmarkEnd w:id="12"/>
     </w:p>
     <w:p>
       <w:r>
@@ -2803,21 +2963,21 @@
       <w:pPr>
         <w:pStyle w:val="Kop2"/>
       </w:pPr>
-      <w:bookmarkStart w:id="12" w:name="_Toc35617041"/>
+      <w:bookmarkStart w:id="13" w:name="_Toc35617041"/>
       <w:r>
         <w:t>3.3 Acties en bewegingen</w:t>
       </w:r>
-      <w:bookmarkEnd w:id="12"/>
+      <w:bookmarkEnd w:id="13"/>
     </w:p>
     <w:p>
       <w:r>
         <w:t xml:space="preserve">De speler bestuurt het karakter met de toetsenbord. De linker- en rechterpijltjes van het toetsenbord </w:t>
       </w:r>
-      <w:bookmarkStart w:id="13" w:name="_Hlk35565390"/>
+      <w:bookmarkStart w:id="14" w:name="_Hlk35565390"/>
       <w:r>
         <w:t xml:space="preserve">gebruikt de speler om het karakter horizontaal aan te sturen en de spatiebalk gebruikt de speler om via zijn karakter een projectiel </w:t>
       </w:r>
-      <w:bookmarkEnd w:id="13"/>
+      <w:bookmarkEnd w:id="14"/>
       <w:r>
         <w:t>af te vuren. Het projectiel wordt afgevuurd op de huidige positie van de karakter van de speler.</w:t>
       </w:r>
@@ -2826,13 +2986,13 @@
       <w:pPr>
         <w:pStyle w:val="Kop2"/>
       </w:pPr>
-      <w:bookmarkStart w:id="14" w:name="_wog96teurc27" w:colFirst="0" w:colLast="0"/>
-      <w:bookmarkStart w:id="15" w:name="_Toc35617042"/>
-      <w:bookmarkEnd w:id="14"/>
+      <w:bookmarkStart w:id="15" w:name="_wog96teurc27" w:colFirst="0" w:colLast="0"/>
+      <w:bookmarkStart w:id="16" w:name="_Toc35617042"/>
+      <w:bookmarkEnd w:id="15"/>
       <w:r>
         <w:t>3.4 Objecten</w:t>
       </w:r>
-      <w:bookmarkEnd w:id="15"/>
+      <w:bookmarkEnd w:id="16"/>
     </w:p>
     <w:p>
       <w:r>
@@ -2843,13 +3003,13 @@
       <w:pPr>
         <w:pStyle w:val="Kop3"/>
       </w:pPr>
-      <w:bookmarkStart w:id="16" w:name="_pxsl5kt3hnz9" w:colFirst="0" w:colLast="0"/>
-      <w:bookmarkStart w:id="17" w:name="_Toc35617043"/>
-      <w:bookmarkEnd w:id="16"/>
+      <w:bookmarkStart w:id="17" w:name="_pxsl5kt3hnz9" w:colFirst="0" w:colLast="0"/>
+      <w:bookmarkStart w:id="18" w:name="_Toc35617043"/>
+      <w:bookmarkEnd w:id="17"/>
       <w:r>
         <w:t>3.4.1 Bubbels</w:t>
       </w:r>
-      <w:bookmarkEnd w:id="17"/>
+      <w:bookmarkEnd w:id="18"/>
     </w:p>
     <w:p>
       <w:r>
@@ -2873,13 +3033,13 @@
       <w:pPr>
         <w:pStyle w:val="Kop3"/>
       </w:pPr>
-      <w:bookmarkStart w:id="18" w:name="_jumwg8m5sdum" w:colFirst="0" w:colLast="0"/>
-      <w:bookmarkStart w:id="19" w:name="_Toc35617044"/>
-      <w:bookmarkEnd w:id="18"/>
+      <w:bookmarkStart w:id="19" w:name="_jumwg8m5sdum" w:colFirst="0" w:colLast="0"/>
+      <w:bookmarkStart w:id="20" w:name="_Toc35617044"/>
+      <w:bookmarkEnd w:id="19"/>
       <w:r>
         <w:t>3.4.2 Powerups</w:t>
       </w:r>
-      <w:bookmarkEnd w:id="19"/>
+      <w:bookmarkEnd w:id="20"/>
     </w:p>
     <w:p>
       <w:r>
@@ -2890,13 +3050,13 @@
       <w:pPr>
         <w:pStyle w:val="Kop3"/>
       </w:pPr>
-      <w:bookmarkStart w:id="20" w:name="_2e868rh3wd1t" w:colFirst="0" w:colLast="0"/>
-      <w:bookmarkStart w:id="21" w:name="_Toc35617045"/>
-      <w:bookmarkEnd w:id="20"/>
+      <w:bookmarkStart w:id="21" w:name="_2e868rh3wd1t" w:colFirst="0" w:colLast="0"/>
+      <w:bookmarkStart w:id="22" w:name="_Toc35617045"/>
+      <w:bookmarkEnd w:id="21"/>
       <w:r>
         <w:t>3.4.3 Projectiel</w:t>
       </w:r>
-      <w:bookmarkEnd w:id="21"/>
+      <w:bookmarkEnd w:id="22"/>
     </w:p>
     <w:p>
       <w:r>
@@ -2907,13 +3067,13 @@
       <w:pPr>
         <w:pStyle w:val="Kop2"/>
       </w:pPr>
-      <w:bookmarkStart w:id="22" w:name="_dmy8v1if5bzk" w:colFirst="0" w:colLast="0"/>
-      <w:bookmarkStart w:id="23" w:name="_Toc35617046"/>
-      <w:bookmarkEnd w:id="22"/>
+      <w:bookmarkStart w:id="23" w:name="_dmy8v1if5bzk" w:colFirst="0" w:colLast="0"/>
+      <w:bookmarkStart w:id="24" w:name="_Toc35617046"/>
+      <w:bookmarkEnd w:id="23"/>
       <w:r>
         <w:t>3.5 Overige elementen</w:t>
       </w:r>
-      <w:bookmarkEnd w:id="23"/>
+      <w:bookmarkEnd w:id="24"/>
     </w:p>
     <w:p>
       <w:r>
@@ -2924,11 +3084,11 @@
       <w:pPr>
         <w:pStyle w:val="Kop3"/>
       </w:pPr>
-      <w:bookmarkStart w:id="24" w:name="_Toc35617047"/>
+      <w:bookmarkStart w:id="25" w:name="_Toc35617047"/>
       <w:r>
         <w:t>3.5.1 Score</w:t>
       </w:r>
-      <w:bookmarkEnd w:id="24"/>
+      <w:bookmarkEnd w:id="25"/>
     </w:p>
     <w:p>
       <w:r>
@@ -2937,8 +3097,6 @@
       <w:r>
         <w:t xml:space="preserve"> Het getal 20 hier is de multiplier van de bonus, en kan op elk moment aangepast worden.</w:t>
       </w:r>
-      <w:bookmarkStart w:id="25" w:name="_GoBack"/>
-      <w:bookmarkEnd w:id="25"/>
       <w:r>
         <w:t xml:space="preserve"> </w:t>
       </w:r>
@@ -3043,9 +3201,17 @@
         <w:rPr>
           <w:lang w:val="en-US"/>
         </w:rPr>
-        <w:t>4.2 Beginscherm</w:t>
+        <w:t xml:space="preserve">4.2 </w:t>
+      </w:r>
+      <w:proofErr w:type="spellStart"/>
+      <w:r>
+        <w:rPr>
+          <w:lang w:val="en-US"/>
+        </w:rPr>
+        <w:t>Beginscherm</w:t>
       </w:r>
       <w:bookmarkEnd w:id="33"/>
+      <w:proofErr w:type="spellEnd"/>
     </w:p>
     <w:p>
       <w:pPr>
@@ -3486,7 +3652,21 @@
           <w:lang w:val="nl-NL"/>
         </w:rPr>
         <w:lastRenderedPageBreak/>
-        <w:t>4. MoSCoW prioriteiten</w:t>
+        <w:t xml:space="preserve">4. </w:t>
+      </w:r>
+      <w:proofErr w:type="spellStart"/>
+      <w:r>
+        <w:rPr>
+          <w:lang w:val="nl-NL"/>
+        </w:rPr>
+        <w:t>MoSCoW</w:t>
+      </w:r>
+      <w:proofErr w:type="spellEnd"/>
+      <w:r>
+        <w:rPr>
+          <w:lang w:val="nl-NL"/>
+        </w:rPr>
+        <w:t xml:space="preserve"> prioriteiten</w:t>
       </w:r>
       <w:bookmarkEnd w:id="42"/>
     </w:p>
@@ -6497,7 +6677,7 @@
 </file>
 
 <file path=customXml/itemProps1.xml><?xml version="1.0" encoding="utf-8"?>
-<ds:datastoreItem xmlns:ds="http://schemas.openxmlformats.org/officeDocument/2006/customXml" ds:itemID="{E0EE020A-A3E7-4917-8700-C0B74890E988}">
+<ds:datastoreItem xmlns:ds="http://schemas.openxmlformats.org/officeDocument/2006/customXml" ds:itemID="{A4D912FE-90AC-429D-9A86-FA8BEA8F600A}">
   <ds:schemaRefs>
     <ds:schemaRef ds:uri="http://schemas.openxmlformats.org/officeDocument/2006/bibliography"/>
   </ds:schemaRefs>

</xml_diff>